<commit_message>
commiting ES6 Assignment 1
</commit_message>
<xml_diff>
--- a/11. ES6 & TypeScript/Assignment1/ES6_TypeScript_assignments_1.docx
+++ b/11. ES6 & TypeScript/Assignment1/ES6_TypeScript_assignments_1.docx
@@ -254,6 +254,36 @@
     </w:p>
     <w:p>
       <w:pPr>
+        <w:spacing w:line="360" w:lineRule="auto"/>
+        <w:rPr>
+          <w:b/>
+          <w:bCs/>
+        </w:rPr>
+      </w:pPr>
+      <w:r>
+        <w:rPr>
+          <w:b/>
+          <w:bCs/>
+        </w:rPr>
+        <w:t>Refer AssignmentQ</w:t>
+      </w:r>
+      <w:r>
+        <w:rPr>
+          <w:b/>
+          <w:bCs/>
+        </w:rPr>
+        <w:t>4</w:t>
+      </w:r>
+      <w:r>
+        <w:rPr>
+          <w:b/>
+          <w:bCs/>
+        </w:rPr>
+        <w:t>.html file</w:t>
+      </w:r>
+    </w:p>
+    <w:p>
+      <w:pPr>
         <w:pStyle w:val="ListParagraph"/>
         <w:numPr>
           <w:ilvl w:val="0"/>
@@ -456,6 +486,36 @@
           <w:bCs/>
         </w:rPr>
       </w:pPr>
+      <w:r>
+        <w:rPr>
+          <w:b/>
+          <w:bCs/>
+        </w:rPr>
+        <w:t>Refer AssignmentQ</w:t>
+      </w:r>
+      <w:r>
+        <w:rPr>
+          <w:b/>
+          <w:bCs/>
+        </w:rPr>
+        <w:t>6</w:t>
+      </w:r>
+      <w:r>
+        <w:rPr>
+          <w:b/>
+          <w:bCs/>
+        </w:rPr>
+        <w:t>.html file</w:t>
+      </w:r>
+    </w:p>
+    <w:p>
+      <w:pPr>
+        <w:spacing w:line="360" w:lineRule="auto"/>
+        <w:rPr>
+          <w:b/>
+          <w:bCs/>
+        </w:rPr>
+      </w:pPr>
     </w:p>
     <w:p>
       <w:pPr>
@@ -610,6 +670,45 @@
         </w:rPr>
         <w:t>Write a class Account with attributes id, name, balance. Add two sub classes SavingAccount &amp; CurrentAccount having specific attribute interest &amp; cash_credit respectively. Create multiple saving &amp; current account objects. Write a functionality to find out total balance in the bank.</w:t>
       </w:r>
+    </w:p>
+    <w:p>
+      <w:pPr>
+        <w:spacing w:line="360" w:lineRule="auto"/>
+        <w:rPr>
+          <w:b/>
+          <w:bCs/>
+        </w:rPr>
+      </w:pPr>
+      <w:r>
+        <w:rPr>
+          <w:b/>
+          <w:bCs/>
+        </w:rPr>
+        <w:t>Refer AssignmentQ</w:t>
+      </w:r>
+      <w:r>
+        <w:rPr>
+          <w:b/>
+          <w:bCs/>
+        </w:rPr>
+        <w:t>8</w:t>
+      </w:r>
+      <w:r>
+        <w:rPr>
+          <w:b/>
+          <w:bCs/>
+        </w:rPr>
+        <w:t>.html file</w:t>
+      </w:r>
+    </w:p>
+    <w:p>
+      <w:pPr>
+        <w:spacing w:line="360" w:lineRule="auto"/>
+        <w:rPr>
+          <w:sz w:val="24"/>
+          <w:szCs w:val="24"/>
+        </w:rPr>
+      </w:pPr>
     </w:p>
     <w:sectPr>
       <w:pgSz w:w="12240" w:h="15840"/>

</xml_diff>

<commit_message>
commiting ES6 & TypeScript Assignment 1,2,3
</commit_message>
<xml_diff>
--- a/11. ES6 & TypeScript/Assignment1/ES6_TypeScript_assignments_1.docx
+++ b/11. ES6 & TypeScript/Assignment1/ES6_TypeScript_assignments_1.docx
@@ -79,7 +79,56 @@
           <w:b/>
           <w:bCs/>
         </w:rPr>
-        <w:t>Refer AssignmentQ1.html file</w:t>
+        <w:t>Refer AssignmentQ1.html</w:t>
+      </w:r>
+      <w:r>
+        <w:rPr>
+          <w:b/>
+          <w:bCs/>
+        </w:rPr>
+        <w:t xml:space="preserve">, </w:t>
+      </w:r>
+      <w:r>
+        <w:rPr>
+          <w:b/>
+          <w:bCs/>
+        </w:rPr>
+        <w:t>AssignmentQ1.</w:t>
+      </w:r>
+      <w:r>
+        <w:rPr>
+          <w:b/>
+          <w:bCs/>
+        </w:rPr>
+        <w:t xml:space="preserve">ts, </w:t>
+      </w:r>
+      <w:r>
+        <w:rPr>
+          <w:b/>
+          <w:bCs/>
+        </w:rPr>
+        <w:t>AssignmentQ1.</w:t>
+      </w:r>
+      <w:r>
+        <w:rPr>
+          <w:b/>
+          <w:bCs/>
+        </w:rPr>
+        <w:t>js</w:t>
+      </w:r>
+      <w:r>
+        <w:rPr>
+          <w:b/>
+          <w:bCs/>
+        </w:rPr>
+        <w:t xml:space="preserve"> file</w:t>
+      </w:r>
+      <w:r>
+        <w:rPr>
+          <w:b/>
+          <w:bCs/>
+        </w:rPr>
+        <w:t xml:space="preserve">, </w:t>
       </w:r>
     </w:p>
     <w:p>
@@ -132,7 +181,77 @@
           <w:b/>
           <w:bCs/>
         </w:rPr>
-        <w:t>.html file</w:t>
+        <w:t>.html</w:t>
+      </w:r>
+      <w:r>
+        <w:rPr>
+          <w:b/>
+          <w:bCs/>
+        </w:rPr>
+        <w:t xml:space="preserve">, </w:t>
+      </w:r>
+      <w:r>
+        <w:rPr>
+          <w:b/>
+          <w:bCs/>
+        </w:rPr>
+        <w:t>AssignmentQ</w:t>
+      </w:r>
+      <w:r>
+        <w:rPr>
+          <w:b/>
+          <w:bCs/>
+        </w:rPr>
+        <w:t>2</w:t>
+      </w:r>
+      <w:r>
+        <w:rPr>
+          <w:b/>
+          <w:bCs/>
+        </w:rPr>
+        <w:t>.</w:t>
+      </w:r>
+      <w:r>
+        <w:rPr>
+          <w:b/>
+          <w:bCs/>
+        </w:rPr>
+        <w:t xml:space="preserve">ts, </w:t>
+      </w:r>
+      <w:r>
+        <w:rPr>
+          <w:b/>
+          <w:bCs/>
+        </w:rPr>
+        <w:t>AssignmentQ</w:t>
+      </w:r>
+      <w:r>
+        <w:rPr>
+          <w:b/>
+          <w:bCs/>
+        </w:rPr>
+        <w:t>2</w:t>
+      </w:r>
+      <w:r>
+        <w:rPr>
+          <w:b/>
+          <w:bCs/>
+        </w:rPr>
+        <w:t>.</w:t>
+      </w:r>
+      <w:r>
+        <w:rPr>
+          <w:b/>
+          <w:bCs/>
+        </w:rPr>
+        <w:t>js</w:t>
+      </w:r>
+      <w:r>
+        <w:rPr>
+          <w:b/>
+          <w:bCs/>
+        </w:rPr>
+        <w:t xml:space="preserve"> file</w:t>
       </w:r>
     </w:p>
     <w:p>
@@ -185,7 +304,77 @@
           <w:b/>
           <w:bCs/>
         </w:rPr>
-        <w:t>.html file</w:t>
+        <w:t>.html</w:t>
+      </w:r>
+      <w:r>
+        <w:rPr>
+          <w:b/>
+          <w:bCs/>
+        </w:rPr>
+        <w:t xml:space="preserve">, </w:t>
+      </w:r>
+      <w:r>
+        <w:rPr>
+          <w:b/>
+          <w:bCs/>
+        </w:rPr>
+        <w:t>AssignmentQ</w:t>
+      </w:r>
+      <w:r>
+        <w:rPr>
+          <w:b/>
+          <w:bCs/>
+        </w:rPr>
+        <w:t>3</w:t>
+      </w:r>
+      <w:r>
+        <w:rPr>
+          <w:b/>
+          <w:bCs/>
+        </w:rPr>
+        <w:t>.</w:t>
+      </w:r>
+      <w:r>
+        <w:rPr>
+          <w:b/>
+          <w:bCs/>
+        </w:rPr>
+        <w:t xml:space="preserve">ts, </w:t>
+      </w:r>
+      <w:r>
+        <w:rPr>
+          <w:b/>
+          <w:bCs/>
+        </w:rPr>
+        <w:t>AssignmentQ</w:t>
+      </w:r>
+      <w:r>
+        <w:rPr>
+          <w:b/>
+          <w:bCs/>
+        </w:rPr>
+        <w:t>3</w:t>
+      </w:r>
+      <w:r>
+        <w:rPr>
+          <w:b/>
+          <w:bCs/>
+        </w:rPr>
+        <w:t>.</w:t>
+      </w:r>
+      <w:r>
+        <w:rPr>
+          <w:b/>
+          <w:bCs/>
+        </w:rPr>
+        <w:t>js</w:t>
+      </w:r>
+      <w:r>
+        <w:rPr>
+          <w:b/>
+          <w:bCs/>
+        </w:rPr>
+        <w:t xml:space="preserve"> file</w:t>
       </w:r>
     </w:p>
     <w:p>
@@ -279,7 +468,77 @@
           <w:b/>
           <w:bCs/>
         </w:rPr>
-        <w:t>.html file</w:t>
+        <w:t>.html</w:t>
+      </w:r>
+      <w:r>
+        <w:rPr>
+          <w:b/>
+          <w:bCs/>
+        </w:rPr>
+        <w:t xml:space="preserve">, </w:t>
+      </w:r>
+      <w:r>
+        <w:rPr>
+          <w:b/>
+          <w:bCs/>
+        </w:rPr>
+        <w:t>AssignmentQ</w:t>
+      </w:r>
+      <w:r>
+        <w:rPr>
+          <w:b/>
+          <w:bCs/>
+        </w:rPr>
+        <w:t>4</w:t>
+      </w:r>
+      <w:r>
+        <w:rPr>
+          <w:b/>
+          <w:bCs/>
+        </w:rPr>
+        <w:t>.</w:t>
+      </w:r>
+      <w:r>
+        <w:rPr>
+          <w:b/>
+          <w:bCs/>
+        </w:rPr>
+        <w:t xml:space="preserve">ts, </w:t>
+      </w:r>
+      <w:r>
+        <w:rPr>
+          <w:b/>
+          <w:bCs/>
+        </w:rPr>
+        <w:t>AssignmentQ</w:t>
+      </w:r>
+      <w:r>
+        <w:rPr>
+          <w:b/>
+          <w:bCs/>
+        </w:rPr>
+        <w:t>4</w:t>
+      </w:r>
+      <w:r>
+        <w:rPr>
+          <w:b/>
+          <w:bCs/>
+        </w:rPr>
+        <w:t>.</w:t>
+      </w:r>
+      <w:r>
+        <w:rPr>
+          <w:b/>
+          <w:bCs/>
+        </w:rPr>
+        <w:t>js</w:t>
+      </w:r>
+      <w:r>
+        <w:rPr>
+          <w:b/>
+          <w:bCs/>
+        </w:rPr>
+        <w:t xml:space="preserve"> file</w:t>
       </w:r>
     </w:p>
     <w:p>
@@ -406,7 +665,77 @@
           <w:b/>
           <w:bCs/>
         </w:rPr>
-        <w:t>.html file</w:t>
+        <w:t>.html</w:t>
+      </w:r>
+      <w:r>
+        <w:rPr>
+          <w:b/>
+          <w:bCs/>
+        </w:rPr>
+        <w:t xml:space="preserve">, </w:t>
+      </w:r>
+      <w:r>
+        <w:rPr>
+          <w:b/>
+          <w:bCs/>
+        </w:rPr>
+        <w:t>AssignmentQ</w:t>
+      </w:r>
+      <w:r>
+        <w:rPr>
+          <w:b/>
+          <w:bCs/>
+        </w:rPr>
+        <w:t>5</w:t>
+      </w:r>
+      <w:r>
+        <w:rPr>
+          <w:b/>
+          <w:bCs/>
+        </w:rPr>
+        <w:t>.</w:t>
+      </w:r>
+      <w:r>
+        <w:rPr>
+          <w:b/>
+          <w:bCs/>
+        </w:rPr>
+        <w:t xml:space="preserve">ts, </w:t>
+      </w:r>
+      <w:r>
+        <w:rPr>
+          <w:b/>
+          <w:bCs/>
+        </w:rPr>
+        <w:t>AssignmentQ</w:t>
+      </w:r>
+      <w:r>
+        <w:rPr>
+          <w:b/>
+          <w:bCs/>
+        </w:rPr>
+        <w:t>5</w:t>
+      </w:r>
+      <w:r>
+        <w:rPr>
+          <w:b/>
+          <w:bCs/>
+        </w:rPr>
+        <w:t>.</w:t>
+      </w:r>
+      <w:r>
+        <w:rPr>
+          <w:b/>
+          <w:bCs/>
+        </w:rPr>
+        <w:t>js</w:t>
+      </w:r>
+      <w:r>
+        <w:rPr>
+          <w:b/>
+          <w:bCs/>
+        </w:rPr>
+        <w:t xml:space="preserve"> file</w:t>
       </w:r>
     </w:p>
     <w:p>
@@ -505,7 +834,77 @@
           <w:b/>
           <w:bCs/>
         </w:rPr>
-        <w:t>.html file</w:t>
+        <w:t>.html</w:t>
+      </w:r>
+      <w:r>
+        <w:rPr>
+          <w:b/>
+          <w:bCs/>
+        </w:rPr>
+        <w:t xml:space="preserve">, </w:t>
+      </w:r>
+      <w:r>
+        <w:rPr>
+          <w:b/>
+          <w:bCs/>
+        </w:rPr>
+        <w:t>AssignmentQ</w:t>
+      </w:r>
+      <w:r>
+        <w:rPr>
+          <w:b/>
+          <w:bCs/>
+        </w:rPr>
+        <w:t>6</w:t>
+      </w:r>
+      <w:r>
+        <w:rPr>
+          <w:b/>
+          <w:bCs/>
+        </w:rPr>
+        <w:t>.</w:t>
+      </w:r>
+      <w:r>
+        <w:rPr>
+          <w:b/>
+          <w:bCs/>
+        </w:rPr>
+        <w:t xml:space="preserve">ts, </w:t>
+      </w:r>
+      <w:r>
+        <w:rPr>
+          <w:b/>
+          <w:bCs/>
+        </w:rPr>
+        <w:t>AssignmentQ</w:t>
+      </w:r>
+      <w:r>
+        <w:rPr>
+          <w:b/>
+          <w:bCs/>
+        </w:rPr>
+        <w:t>6</w:t>
+      </w:r>
+      <w:r>
+        <w:rPr>
+          <w:b/>
+          <w:bCs/>
+        </w:rPr>
+        <w:t>.</w:t>
+      </w:r>
+      <w:r>
+        <w:rPr>
+          <w:b/>
+          <w:bCs/>
+        </w:rPr>
+        <w:t>js</w:t>
+      </w:r>
+      <w:r>
+        <w:rPr>
+          <w:b/>
+          <w:bCs/>
+        </w:rPr>
+        <w:t xml:space="preserve"> file</w:t>
       </w:r>
     </w:p>
     <w:p>
@@ -623,7 +1022,49 @@
           <w:b/>
           <w:bCs/>
         </w:rPr>
-        <w:t>Refer AssignmentQ7.html file</w:t>
+        <w:t>Refer AssignmentQ7.html</w:t>
+      </w:r>
+      <w:r>
+        <w:rPr>
+          <w:b/>
+          <w:bCs/>
+        </w:rPr>
+        <w:t xml:space="preserve">, </w:t>
+      </w:r>
+      <w:r>
+        <w:rPr>
+          <w:b/>
+          <w:bCs/>
+        </w:rPr>
+        <w:t>AssignmentQ7</w:t>
+      </w:r>
+      <w:r>
+        <w:rPr>
+          <w:b/>
+          <w:bCs/>
+        </w:rPr>
+        <w:t xml:space="preserve">.ts, </w:t>
+      </w:r>
+      <w:r>
+        <w:rPr>
+          <w:b/>
+          <w:bCs/>
+        </w:rPr>
+        <w:t>AssignmentQ7</w:t>
+      </w:r>
+      <w:r>
+        <w:rPr>
+          <w:b/>
+          <w:bCs/>
+        </w:rPr>
+        <w:t>.js</w:t>
+      </w:r>
+      <w:r>
+        <w:rPr>
+          <w:b/>
+          <w:bCs/>
+        </w:rPr>
+        <w:t xml:space="preserve"> file</w:t>
       </w:r>
     </w:p>
     <w:p>
@@ -698,7 +1139,63 @@
           <w:b/>
           <w:bCs/>
         </w:rPr>
-        <w:t>.html file</w:t>
+        <w:t>.html</w:t>
+      </w:r>
+      <w:r>
+        <w:rPr>
+          <w:b/>
+          <w:bCs/>
+        </w:rPr>
+        <w:t xml:space="preserve">, </w:t>
+      </w:r>
+      <w:r>
+        <w:rPr>
+          <w:b/>
+          <w:bCs/>
+        </w:rPr>
+        <w:t>AssignmentQ</w:t>
+      </w:r>
+      <w:r>
+        <w:rPr>
+          <w:b/>
+          <w:bCs/>
+        </w:rPr>
+        <w:t>8</w:t>
+      </w:r>
+      <w:r>
+        <w:rPr>
+          <w:b/>
+          <w:bCs/>
+        </w:rPr>
+        <w:t xml:space="preserve">.ts, </w:t>
+      </w:r>
+      <w:r>
+        <w:rPr>
+          <w:b/>
+          <w:bCs/>
+        </w:rPr>
+        <w:t>AssignmentQ</w:t>
+      </w:r>
+      <w:r>
+        <w:rPr>
+          <w:b/>
+          <w:bCs/>
+        </w:rPr>
+        <w:t>8</w:t>
+      </w:r>
+      <w:r>
+        <w:rPr>
+          <w:b/>
+          <w:bCs/>
+        </w:rPr>
+        <w:t>.js</w:t>
+      </w:r>
+      <w:r>
+        <w:rPr>
+          <w:b/>
+          <w:bCs/>
+        </w:rPr>
+        <w:t xml:space="preserve"> file</w:t>
       </w:r>
     </w:p>
     <w:p>

</xml_diff>